<commit_message>
Revoir les instructions pour que ça soit plus simple à comprendre pour un non-voyant...
</commit_message>
<xml_diff>
--- a/files-to-include-in-zip/R01 et R02 - Introduction à HTML et à CSS/Exercice 2 - Instructions - Simpsons partie 1.docx
+++ b/files-to-include-in-zip/R01 et R02 - Introduction à HTML et à CSS/Exercice 2 - Instructions - Simpsons partie 1.docx
@@ -266,10 +266,7 @@
         <w:spacing w:line="360" w:lineRule="auto"/>
       </w:pPr>
       <w:r>
-        <w:t xml:space="preserve">Utilisez </w:t>
-      </w:r>
-      <w:r>
-        <w:t>Emmet pour créer le squelette de base du document HTML5</w:t>
+        <w:t>Utilisez Emmet pour créer le squelette de base du document HTML5</w:t>
       </w:r>
     </w:p>
     <w:p>
@@ -304,58 +301,7 @@
         <w:spacing w:line="360" w:lineRule="auto"/>
       </w:pPr>
       <w:r>
-        <w:t xml:space="preserve">Mettre </w:t>
-      </w:r>
-      <w:r>
-        <w:t xml:space="preserve">l’image </w:t>
-      </w:r>
-      <w:r>
-        <w:t xml:space="preserve">des Simpsons </w:t>
-      </w:r>
-      <w:r>
-        <w:t>est</w:t>
-      </w:r>
-      <w:r>
-        <w:t> </w:t>
-      </w:r>
-      <w:r>
-        <w:t>la suivante</w:t>
-      </w:r>
-      <w:r>
-        <w:t xml:space="preserve">: </w:t>
-      </w:r>
-      <w:hyperlink r:id="rId11" w:history="1">
-        <w:r>
-          <w:rPr>
-            <w:rStyle w:val="Lienhypertexte"/>
-          </w:rPr>
-          <w:t>https://upload.wikimedia.org/wikipedia/en/thumb/0/0d/Simpsons_FamilyPicture.png/220px-Simpsons_FamilyPicture.png</w:t>
-        </w:r>
-      </w:hyperlink>
-    </w:p>
-    <w:p>
-      <w:pPr>
-        <w:pStyle w:val="Paragraphedeliste"/>
-        <w:numPr>
-          <w:ilvl w:val="0"/>
-          <w:numId w:val="2"/>
-        </w:numPr>
-        <w:spacing w:line="360" w:lineRule="auto"/>
-      </w:pPr>
-      <w:r>
-        <w:t xml:space="preserve">Utilisez </w:t>
-      </w:r>
-      <w:r>
-        <w:t xml:space="preserve">les </w:t>
-      </w:r>
-      <w:r>
-        <w:t>éléments</w:t>
-      </w:r>
-      <w:r>
-        <w:t xml:space="preserve"> &lt;h1&gt; et &lt;h2&gt; pour </w:t>
-      </w:r>
-      <w:r>
-        <w:t>les titres suivants :</w:t>
+        <w:t>Faire apparaitre dans l’ordre suivant :</w:t>
       </w:r>
     </w:p>
     <w:p>
@@ -368,7 +314,18 @@
         <w:spacing w:line="360" w:lineRule="auto"/>
       </w:pPr>
       <w:r>
-        <w:t>Ma page sur les Simpsons</w:t>
+        <w:t>L’image de la famille Simpsons (</w:t>
+      </w:r>
+      <w:hyperlink r:id="rId11" w:history="1">
+        <w:r>
+          <w:rPr>
+            <w:rStyle w:val="Lienhypertexte"/>
+          </w:rPr>
+          <w:t>URL disponible ici</w:t>
+        </w:r>
+      </w:hyperlink>
+      <w:r>
+        <w:t>)</w:t>
       </w:r>
     </w:p>
     <w:p>
@@ -381,7 +338,7 @@
         <w:spacing w:line="360" w:lineRule="auto"/>
       </w:pPr>
       <w:r>
-        <w:t>Historique</w:t>
+        <w:t>Utilisez un titre de niveau 1 pour afficher « Ma page sur les Simpsons »</w:t>
       </w:r>
     </w:p>
     <w:p>
@@ -394,20 +351,7 @@
         <w:spacing w:line="360" w:lineRule="auto"/>
       </w:pPr>
       <w:r>
-        <w:t>Liens</w:t>
-      </w:r>
-    </w:p>
-    <w:p>
-      <w:pPr>
-        <w:pStyle w:val="Paragraphedeliste"/>
-        <w:numPr>
-          <w:ilvl w:val="0"/>
-          <w:numId w:val="2"/>
-        </w:numPr>
-        <w:spacing w:line="360" w:lineRule="auto"/>
-      </w:pPr>
-      <w:r>
-        <w:t>Utilisez l’élément &lt;p&gt; pour les paragraphes suivants :</w:t>
+        <w:t>Utilisez un paragraphe pour afficher « Parce que j’adore les Simpsons »</w:t>
       </w:r>
     </w:p>
     <w:p>
@@ -420,7 +364,7 @@
         <w:spacing w:line="360" w:lineRule="auto"/>
       </w:pPr>
       <w:r>
-        <w:t>Parce que j'adore les Simpsons</w:t>
+        <w:t>Utilisez un titre de niveau 2 pour afficher « Historique »</w:t>
       </w:r>
     </w:p>
     <w:p>
@@ -433,23 +377,39 @@
         <w:spacing w:line="360" w:lineRule="auto"/>
       </w:pPr>
       <w:r>
-        <w:t>L'année de départ des Simpsons est ...</w:t>
+        <w:t>Utilisez un paragraphe pour afficher « L’année de départ des Simpsons est... »</w:t>
       </w:r>
     </w:p>
     <w:p>
       <w:pPr>
         <w:pStyle w:val="Paragraphedeliste"/>
         <w:numPr>
-          <w:ilvl w:val="0"/>
+          <w:ilvl w:val="1"/>
           <w:numId w:val="2"/>
         </w:numPr>
         <w:spacing w:line="360" w:lineRule="auto"/>
       </w:pPr>
       <w:r>
-        <w:t xml:space="preserve">L’adresse du lien </w:t>
-      </w:r>
-      <w:r>
-        <w:t xml:space="preserve">est le suivant : </w:t>
+        <w:t>Utilisez un titre de niveau 2 pour afficher « Liens »</w:t>
+      </w:r>
+    </w:p>
+    <w:p>
+      <w:pPr>
+        <w:pStyle w:val="Paragraphedeliste"/>
+        <w:numPr>
+          <w:ilvl w:val="1"/>
+          <w:numId w:val="2"/>
+        </w:numPr>
+        <w:spacing w:line="360" w:lineRule="auto"/>
+      </w:pPr>
+      <w:r>
+        <w:t>Utilisez un paragraphe et mettez s’y un lien « Lien vers la page des Simpsons »</w:t>
+      </w:r>
+      <w:r>
+        <w:br/>
+      </w:r>
+      <w:r>
+        <w:t xml:space="preserve">L’adresse du lien est le suivant : </w:t>
       </w:r>
       <w:hyperlink r:id="rId12" w:history="1">
         <w:r>
@@ -468,6 +428,11 @@
           <w:numId w:val="2"/>
         </w:numPr>
         <w:spacing w:line="360" w:lineRule="auto"/>
+        <w:rPr>
+          <w:rStyle w:val="Lienhypertexte"/>
+          <w:color w:val="auto"/>
+          <w:u w:val="none"/>
+        </w:rPr>
       </w:pPr>
       <w:r>
         <w:t xml:space="preserve">Assurez-vous que </w:t>
@@ -476,16 +441,13 @@
         <w:t xml:space="preserve">votre document HTML </w:t>
       </w:r>
       <w:r>
-        <w:t xml:space="preserve">passe le validateur et </w:t>
-      </w:r>
-      <w:r>
-        <w:t>est</w:t>
-      </w:r>
-      <w:r>
-        <w:t xml:space="preserve"> indenté correctement</w:t>
-      </w:r>
-      <w:r>
-        <w:t xml:space="preserve"> : </w:t>
+        <w:t>passe le validateur</w:t>
+      </w:r>
+      <w:r>
+        <w:t xml:space="preserve"> </w:t>
+      </w:r>
+      <w:r>
+        <w:t xml:space="preserve">: </w:t>
       </w:r>
       <w:hyperlink r:id="rId13" w:tgtFrame="_blank" w:history="1">
         <w:r>
@@ -495,6 +457,22 @@
           <w:t>service de validation du W3C</w:t>
         </w:r>
       </w:hyperlink>
+    </w:p>
+    <w:p>
+      <w:pPr>
+        <w:pStyle w:val="Paragraphedeliste"/>
+        <w:numPr>
+          <w:ilvl w:val="0"/>
+          <w:numId w:val="2"/>
+        </w:numPr>
+        <w:spacing w:line="360" w:lineRule="auto"/>
+      </w:pPr>
+      <w:r>
+        <w:t>Assure</w:t>
+      </w:r>
+      <w:r>
+        <w:t>z-vous que votre code HTML est indenté correctement</w:t>
+      </w:r>
     </w:p>
     <w:sectPr>
       <w:headerReference w:type="default" r:id="rId14"/>
@@ -1788,25 +1766,6 @@
 </file>
 
 <file path=customXml/item1.xml><?xml version="1.0" encoding="utf-8"?>
-<p:properties xmlns:p="http://schemas.microsoft.com/office/2006/metadata/properties" xmlns:xsi="http://www.w3.org/2001/XMLSchema-instance" xmlns:pc="http://schemas.microsoft.com/office/infopath/2007/PartnerControls">
-  <documentManagement>
-    <lcf76f155ced4ddcb4097134ff3c332f xmlns="402449c1-179d-48c4-9422-13d234b0788f">
-      <Terms xmlns="http://schemas.microsoft.com/office/infopath/2007/PartnerControls"/>
-    </lcf76f155ced4ddcb4097134ff3c332f>
-  </documentManagement>
-</p:properties>
-</file>
-
-<file path=customXml/item2.xml><?xml version="1.0" encoding="utf-8"?>
-<?mso-contentType ?>
-<FormTemplates xmlns="http://schemas.microsoft.com/sharepoint/v3/contenttype/forms">
-  <Display>DocumentLibraryForm</Display>
-  <Edit>DocumentLibraryForm</Edit>
-  <New>DocumentLibraryForm</New>
-</FormTemplates>
-</file>
-
-<file path=customXml/item3.xml><?xml version="1.0" encoding="utf-8"?>
 <ct:contentTypeSchema xmlns:ct="http://schemas.microsoft.com/office/2006/metadata/contentType" xmlns:ma="http://schemas.microsoft.com/office/2006/metadata/properties/metaAttributes" ct:_="" ma:_="" ma:contentTypeName="Document" ma:contentTypeID="0x010100417D1B0CE710324CA05A93EB82A6948E" ma:contentTypeVersion="10" ma:contentTypeDescription="Crée un document." ma:contentTypeScope="" ma:versionID="18fc292e323bcb5fde31af8c76286b8c">
   <xsd:schema xmlns:xsd="http://www.w3.org/2001/XMLSchema" xmlns:xs="http://www.w3.org/2001/XMLSchema" xmlns:p="http://schemas.microsoft.com/office/2006/metadata/properties" xmlns:ns2="402449c1-179d-48c4-9422-13d234b0788f" targetNamespace="http://schemas.microsoft.com/office/2006/metadata/properties" ma:root="true" ma:fieldsID="3b062ba24a603c3d863d3d133a63c551" ns2:_="">
     <xsd:import namespace="402449c1-179d-48c4-9422-13d234b0788f"/>
@@ -1984,25 +1943,26 @@
 </ct:contentTypeSchema>
 </file>
 
-<file path=customXml/itemProps1.xml><?xml version="1.0" encoding="utf-8"?>
-<ds:datastoreItem xmlns:ds="http://schemas.openxmlformats.org/officeDocument/2006/customXml" ds:itemID="{E4166BCF-5617-4C1F-B3A1-DF3697D0A508}">
-  <ds:schemaRefs>
-    <ds:schemaRef ds:uri="http://schemas.microsoft.com/office/2006/metadata/properties"/>
-    <ds:schemaRef ds:uri="http://schemas.microsoft.com/office/infopath/2007/PartnerControls"/>
-    <ds:schemaRef ds:uri="402449c1-179d-48c4-9422-13d234b0788f"/>
-  </ds:schemaRefs>
-</ds:datastoreItem>
+<file path=customXml/item2.xml><?xml version="1.0" encoding="utf-8"?>
+<?mso-contentType ?>
+<FormTemplates xmlns="http://schemas.microsoft.com/sharepoint/v3/contenttype/forms">
+  <Display>DocumentLibraryForm</Display>
+  <Edit>DocumentLibraryForm</Edit>
+  <New>DocumentLibraryForm</New>
+</FormTemplates>
 </file>
 
-<file path=customXml/itemProps2.xml><?xml version="1.0" encoding="utf-8"?>
-<ds:datastoreItem xmlns:ds="http://schemas.openxmlformats.org/officeDocument/2006/customXml" ds:itemID="{1B053B1B-0D2B-433C-A36C-3616C98AAE0F}">
-  <ds:schemaRefs>
-    <ds:schemaRef ds:uri="http://schemas.microsoft.com/sharepoint/v3/contenttype/forms"/>
-  </ds:schemaRefs>
-</ds:datastoreItem>
+<file path=customXml/item3.xml><?xml version="1.0" encoding="utf-8"?>
+<p:properties xmlns:p="http://schemas.microsoft.com/office/2006/metadata/properties" xmlns:xsi="http://www.w3.org/2001/XMLSchema-instance" xmlns:pc="http://schemas.microsoft.com/office/infopath/2007/PartnerControls">
+  <documentManagement>
+    <lcf76f155ced4ddcb4097134ff3c332f xmlns="402449c1-179d-48c4-9422-13d234b0788f">
+      <Terms xmlns="http://schemas.microsoft.com/office/infopath/2007/PartnerControls"/>
+    </lcf76f155ced4ddcb4097134ff3c332f>
+  </documentManagement>
+</p:properties>
 </file>
 
-<file path=customXml/itemProps3.xml><?xml version="1.0" encoding="utf-8"?>
+<file path=customXml/itemProps1.xml><?xml version="1.0" encoding="utf-8"?>
 <ds:datastoreItem xmlns:ds="http://schemas.openxmlformats.org/officeDocument/2006/customXml" ds:itemID="{1D49D389-6B23-4F43-908A-FA8F279F1483}">
   <ds:schemaRefs>
     <ds:schemaRef ds:uri="http://schemas.microsoft.com/office/2006/metadata/contentType"/>
@@ -2018,4 +1978,22 @@
     <ds:schemaRef ds:uri="http://schemas.microsoft.com/internal/obd"/>
   </ds:schemaRefs>
 </ds:datastoreItem>
+</file>
+
+<file path=customXml/itemProps2.xml><?xml version="1.0" encoding="utf-8"?>
+<ds:datastoreItem xmlns:ds="http://schemas.openxmlformats.org/officeDocument/2006/customXml" ds:itemID="{1B053B1B-0D2B-433C-A36C-3616C98AAE0F}">
+  <ds:schemaRefs>
+    <ds:schemaRef ds:uri="http://schemas.microsoft.com/sharepoint/v3/contenttype/forms"/>
+  </ds:schemaRefs>
+</ds:datastoreItem>
+</file>
+
+<file path=customXml/itemProps3.xml><?xml version="1.0" encoding="utf-8"?>
+<ds:datastoreItem xmlns:ds="http://schemas.openxmlformats.org/officeDocument/2006/customXml" ds:itemID="{E4166BCF-5617-4C1F-B3A1-DF3697D0A508}">
+  <ds:schemaRefs>
+    <ds:schemaRef ds:uri="http://schemas.microsoft.com/office/2006/metadata/properties"/>
+    <ds:schemaRef ds:uri="http://schemas.microsoft.com/office/infopath/2007/PartnerControls"/>
+    <ds:schemaRef ds:uri="402449c1-179d-48c4-9422-13d234b0788f"/>
+  </ds:schemaRefs>
+</ds:datastoreItem>
 </file>
</xml_diff>